<commit_message>
Revert "project plan updated"
This reverts commit eb7f8c180e830a0f2d4f5e84fdeb8fe5a049f21b.
</commit_message>
<xml_diff>
--- a/teamFolders/team5/Team 5 and 6 Requirements.docx
+++ b/teamFolders/team5/Team 5 and 6 Requirements.docx
@@ -1,15 +1,12 @@
 
 <file path=word/document.xml><?xml version="1.0" encoding="utf-8"?>
-<w:document xmlns:wpc="http://schemas.microsoft.com/office/word/2010/wordprocessingCanvas" xmlns:cx="http://schemas.microsoft.com/office/drawing/2014/chartex" xmlns:cx1="http://schemas.microsoft.com/office/drawing/2015/9/8/chartex" xmlns:cx2="http://schemas.microsoft.com/office/drawing/2015/10/21/chartex" xmlns:cx3="http://schemas.microsoft.com/office/drawing/2016/5/9/chartex" xmlns:cx4="http://schemas.microsoft.com/office/drawing/2016/5/10/chartex" xmlns:cx5="http://schemas.microsoft.com/office/drawing/2016/5/11/chartex" xmlns:cx6="http://schemas.microsoft.com/office/drawing/2016/5/12/chartex" xmlns:cx7="http://schemas.microsoft.com/office/drawing/2016/5/13/chartex" xmlns:cx8="http://schemas.microsoft.com/office/drawing/2016/5/14/chartex" xmlns:mc="http://schemas.openxmlformats.org/markup-compatibility/2006" xmlns:aink="http://schemas.microsoft.com/office/drawing/2016/ink" xmlns:am3d="http://schemas.microsoft.com/office/drawing/2017/model3d" xmlns:o="urn:schemas-microsoft-com:office:office" xmlns:r="http://schemas.openxmlformats.org/officeDocument/2006/relationships" xmlns:m="http://schemas.openxmlformats.org/officeDocument/2006/math" xmlns:v="urn:schemas-microsoft-com:vml" xmlns:wp14="http://schemas.microsoft.com/office/word/2010/wordprocessingDrawing" xmlns:wp="http://schemas.openxmlformats.org/drawingml/2006/wordprocessingDrawing" xmlns:w10="urn:schemas-microsoft-com:office:word" xmlns:w="http://schemas.openxmlformats.org/wordprocessingml/2006/main" xmlns:w14="http://schemas.microsoft.com/office/word/2010/wordml" xmlns:w15="http://schemas.microsoft.com/office/word/2012/wordml" xmlns:w16cex="http://schemas.microsoft.com/office/word/2018/wordml/cex" xmlns:w16cid="http://schemas.microsoft.com/office/word/2016/wordml/cid" xmlns:w16="http://schemas.microsoft.com/office/word/2018/wordml" xmlns:w16se="http://schemas.microsoft.com/office/word/2015/wordml/symex" xmlns:wpg="http://schemas.microsoft.com/office/word/2010/wordprocessingGroup" xmlns:wpi="http://schemas.microsoft.com/office/word/2010/wordprocessingInk" xmlns:wne="http://schemas.microsoft.com/office/word/2006/wordml" xmlns:wps="http://schemas.microsoft.com/office/word/2010/wordprocessingShape" mc:Ignorable="w14 w15 w16se w16cid w16 w16cex wp14">
+<w:document xmlns:wpc="http://schemas.microsoft.com/office/word/2010/wordprocessingCanvas" xmlns:cx="http://schemas.microsoft.com/office/drawing/2014/chartex" xmlns:cx1="http://schemas.microsoft.com/office/drawing/2015/9/8/chartex" xmlns:cx2="http://schemas.microsoft.com/office/drawing/2015/10/21/chartex" xmlns:cx3="http://schemas.microsoft.com/office/drawing/2016/5/9/chartex" xmlns:cx4="http://schemas.microsoft.com/office/drawing/2016/5/10/chartex" xmlns:cx5="http://schemas.microsoft.com/office/drawing/2016/5/11/chartex" xmlns:cx6="http://schemas.microsoft.com/office/drawing/2016/5/12/chartex" xmlns:cx7="http://schemas.microsoft.com/office/drawing/2016/5/13/chartex" xmlns:cx8="http://schemas.microsoft.com/office/drawing/2016/5/14/chartex" xmlns:mc="http://schemas.openxmlformats.org/markup-compatibility/2006" xmlns:aink="http://schemas.microsoft.com/office/drawing/2016/ink" xmlns:am3d="http://schemas.microsoft.com/office/drawing/2017/model3d" xmlns:o="urn:schemas-microsoft-com:office:office" xmlns:r="http://schemas.openxmlformats.org/officeDocument/2006/relationships" xmlns:m="http://schemas.openxmlformats.org/officeDocument/2006/math" xmlns:v="urn:schemas-microsoft-com:vml" xmlns:wp14="http://schemas.microsoft.com/office/word/2010/wordprocessingDrawing" xmlns:wp="http://schemas.openxmlformats.org/drawingml/2006/wordprocessingDrawing" xmlns:w10="urn:schemas-microsoft-com:office:word" xmlns:w="http://schemas.openxmlformats.org/wordprocessingml/2006/main" xmlns:w14="http://schemas.microsoft.com/office/word/2010/wordml" xmlns:w15="http://schemas.microsoft.com/office/word/2012/wordml" xmlns:w16cid="http://schemas.microsoft.com/office/word/2016/wordml/cid" xmlns:w16se="http://schemas.microsoft.com/office/word/2015/wordml/symex" xmlns:wpg="http://schemas.microsoft.com/office/word/2010/wordprocessingGroup" xmlns:wpi="http://schemas.microsoft.com/office/word/2010/wordprocessingInk" xmlns:wne="http://schemas.microsoft.com/office/word/2006/wordml" xmlns:wps="http://schemas.microsoft.com/office/word/2010/wordprocessingShape" mc:Ignorable="w14 w15 w16se w16cid wp14">
   <w:body>
     <w:p>
       <w:pPr>
-        <w:jc w:val="center"/>
         <w:rPr>
           <w:b/>
           <w:bCs/>
-          <w:sz w:val="28"/>
-          <w:szCs w:val="28"/>
           <w:u w:val="single"/>
         </w:rPr>
       </w:pPr>
@@ -17,8 +14,6 @@
         <w:rPr>
           <w:b/>
           <w:bCs/>
-          <w:sz w:val="28"/>
-          <w:szCs w:val="28"/>
           <w:u w:val="single"/>
         </w:rPr>
         <w:t xml:space="preserve">Project Plan for </w:t>
@@ -27,8 +22,6 @@
         <w:rPr>
           <w:b/>
           <w:bCs/>
-          <w:sz w:val="28"/>
-          <w:szCs w:val="28"/>
           <w:u w:val="single"/>
         </w:rPr>
         <w:t>P5</w:t>
@@ -37,8 +30,6 @@
         <w:rPr>
           <w:b/>
           <w:bCs/>
-          <w:sz w:val="28"/>
-          <w:szCs w:val="28"/>
           <w:u w:val="single"/>
         </w:rPr>
         <w:t xml:space="preserve"> &amp; P6</w:t>
@@ -57,13 +48,6 @@
           <w:bCs/>
         </w:rPr>
         <w:t>Project Goal - To allow users to view their accounts and outstanding invoices / payments</w:t>
-      </w:r>
-      <w:r>
-        <w:rPr>
-          <w:b/>
-          <w:bCs/>
-        </w:rPr>
-        <w:t>.</w:t>
       </w:r>
     </w:p>
     <w:p>
@@ -185,7 +169,7 @@
               </w:numPr>
             </w:pPr>
             <w:r>
-              <w:t>Password</w:t>
+              <w:t>Add Address</w:t>
             </w:r>
           </w:p>
           <w:p>
@@ -197,7 +181,7 @@
               </w:numPr>
             </w:pPr>
             <w:r>
-              <w:t>Phone Number</w:t>
+              <w:t>Password</w:t>
             </w:r>
           </w:p>
           <w:p>
@@ -209,7 +193,7 @@
               </w:numPr>
             </w:pPr>
             <w:r>
-              <w:t>Address</w:t>
+              <w:t>Phone Number</w:t>
             </w:r>
           </w:p>
           <w:p>
@@ -221,7 +205,10 @@
               </w:numPr>
             </w:pPr>
             <w:r>
-              <w:t>Bank Details</w:t>
+              <w:t>A</w:t>
+            </w:r>
+            <w:r>
+              <w:t>dd 0 or More car(s)</w:t>
             </w:r>
           </w:p>
           <w:p>
@@ -233,31 +220,15 @@
               </w:numPr>
             </w:pPr>
             <w:r>
-              <w:t>A</w:t>
-            </w:r>
-            <w:r>
-              <w:t>dd 0 or More car(s)</w:t>
-            </w:r>
-          </w:p>
-          <w:p>
-            <w:pPr>
-              <w:pStyle w:val="ListParagraph"/>
-              <w:numPr>
-                <w:ilvl w:val="0"/>
-                <w:numId w:val="1"/>
-              </w:numPr>
-            </w:pPr>
-            <w:r>
-              <w:t xml:space="preserve">A car has the following attributes: </w:t>
-            </w:r>
-            <w:r>
-              <w:t xml:space="preserve">id, </w:t>
-            </w:r>
-            <w:r>
-              <w:t>number plate</w:t>
-            </w:r>
-            <w:r>
-              <w:t xml:space="preserve"> and model</w:t>
+              <w:t xml:space="preserve">A car has the following attributes: number plate/license plate, make, model, colour, </w:t>
+            </w:r>
+            <w:proofErr w:type="spellStart"/>
+            <w:r>
+              <w:t>chasis</w:t>
+            </w:r>
+            <w:proofErr w:type="spellEnd"/>
+            <w:r>
+              <w:t xml:space="preserve"> id, type(coupe/salon)</w:t>
             </w:r>
             <w:r>
               <w:t>.</w:t>
@@ -508,7 +479,7 @@
                 <w:b/>
                 <w:bCs/>
               </w:rPr>
-              <w:t xml:space="preserve">Save </w:t>
+              <w:t xml:space="preserve">Save Users </w:t>
             </w:r>
             <w:r>
               <w:rPr>
@@ -534,50 +505,10 @@
               </w:numPr>
             </w:pPr>
             <w:r>
-              <w:t>Save cars entries and exits from the highway to the database.</w:t>
-            </w:r>
-          </w:p>
-          <w:p>
-            <w:pPr>
-              <w:pStyle w:val="ListParagraph"/>
-              <w:numPr>
-                <w:ilvl w:val="0"/>
-                <w:numId w:val="23"/>
-              </w:numPr>
-            </w:pPr>
-            <w:r>
-              <w:t>Registered users will have the records assign</w:t>
-            </w:r>
-            <w:r>
-              <w:t>ed</w:t>
-            </w:r>
-            <w:r>
-              <w:t xml:space="preserve"> to them.</w:t>
-            </w:r>
-          </w:p>
-          <w:p>
-            <w:pPr>
-              <w:pStyle w:val="ListParagraph"/>
-              <w:numPr>
-                <w:ilvl w:val="0"/>
-                <w:numId w:val="23"/>
-              </w:numPr>
-            </w:pPr>
-            <w:r>
-              <w:t>Unregistered users will have the records saved in the database until a</w:t>
-            </w:r>
-            <w:r>
-              <w:t>n account with a</w:t>
-            </w:r>
-            <w:r>
-              <w:t xml:space="preserve"> corresponding </w:t>
-            </w:r>
-            <w:r>
-              <w:t>number plate</w:t>
-            </w:r>
-            <w:r>
-              <w:t xml:space="preserve"> is found.</w:t>
-            </w:r>
+              <w:t>Modify the system to retain records once a customer makes use of the motorway.</w:t>
+            </w:r>
+            <w:bookmarkStart w:id="0" w:name="_GoBack"/>
+            <w:bookmarkEnd w:id="0"/>
           </w:p>
         </w:tc>
       </w:tr>
@@ -592,6 +523,31 @@
             </w:r>
             <w:r>
               <w:t>7</w:t>
+            </w:r>
+          </w:p>
+        </w:tc>
+        <w:tc>
+          <w:tcPr>
+            <w:tcW w:w="8221" w:type="dxa"/>
+          </w:tcPr>
+          <w:p>
+            <w:r>
+              <w:t>Enable car identification before a customer is registered.</w:t>
+            </w:r>
+          </w:p>
+        </w:tc>
+      </w:tr>
+      <w:tr>
+        <w:tc>
+          <w:tcPr>
+            <w:tcW w:w="846" w:type="dxa"/>
+          </w:tcPr>
+          <w:p>
+            <w:r>
+              <w:t>F</w:t>
+            </w:r>
+            <w:r>
+              <w:t>8</w:t>
             </w:r>
           </w:p>
         </w:tc>
@@ -643,7 +599,21 @@
               <w:rPr>
                 <w:color w:val="000000"/>
               </w:rPr>
-              <w:t>System searches chargingRecords respective to the plate from the logged in account</w:t>
+              <w:t xml:space="preserve">System searches </w:t>
+            </w:r>
+            <w:proofErr w:type="spellStart"/>
+            <w:r>
+              <w:rPr>
+                <w:color w:val="000000"/>
+              </w:rPr>
+              <w:t>chargingRecords</w:t>
+            </w:r>
+            <w:proofErr w:type="spellEnd"/>
+            <w:r>
+              <w:rPr>
+                <w:color w:val="000000"/>
+              </w:rPr>
+              <w:t xml:space="preserve"> respective to the plate from the logged in account</w:t>
             </w:r>
           </w:p>
           <w:p>
@@ -673,7 +643,7 @@
               <w:t>F</w:t>
             </w:r>
             <w:r>
-              <w:t>8</w:t>
+              <w:t>9</w:t>
             </w:r>
           </w:p>
         </w:tc>
@@ -725,7 +695,21 @@
               <w:rPr>
                 <w:color w:val="000000"/>
               </w:rPr>
-              <w:t>System searches chargingRecords for paid bills respective to the plate of logged account and returns them to the user</w:t>
+              <w:t xml:space="preserve">System searches </w:t>
+            </w:r>
+            <w:proofErr w:type="spellStart"/>
+            <w:r>
+              <w:rPr>
+                <w:color w:val="000000"/>
+              </w:rPr>
+              <w:t>chargingRecords</w:t>
+            </w:r>
+            <w:proofErr w:type="spellEnd"/>
+            <w:r>
+              <w:rPr>
+                <w:color w:val="000000"/>
+              </w:rPr>
+              <w:t xml:space="preserve"> for paid bills respective to the plate of logged account and returns them to the user</w:t>
             </w:r>
           </w:p>
           <w:p>
@@ -755,7 +739,7 @@
               <w:t>F</w:t>
             </w:r>
             <w:r>
-              <w:t>9</w:t>
+              <w:t>10</w:t>
             </w:r>
           </w:p>
         </w:tc>
@@ -834,7 +818,6 @@
           </w:tcPr>
           <w:p>
             <w:r>
-              <w:lastRenderedPageBreak/>
               <w:t>F</w:t>
             </w:r>
             <w:r>
@@ -875,6 +858,7 @@
               <w:rPr>
                 <w:color w:val="000000"/>
               </w:rPr>
+              <w:lastRenderedPageBreak/>
               <w:t>User clicks export button next to Invoice</w:t>
             </w:r>
           </w:p>
@@ -2734,7 +2718,7 @@
 </file>
 
 <file path=word/endnotes.xml><?xml version="1.0" encoding="utf-8"?>
-<w:endnotes xmlns:wpc="http://schemas.microsoft.com/office/word/2010/wordprocessingCanvas" xmlns:cx="http://schemas.microsoft.com/office/drawing/2014/chartex" xmlns:cx1="http://schemas.microsoft.com/office/drawing/2015/9/8/chartex" xmlns:cx2="http://schemas.microsoft.com/office/drawing/2015/10/21/chartex" xmlns:cx3="http://schemas.microsoft.com/office/drawing/2016/5/9/chartex" xmlns:cx4="http://schemas.microsoft.com/office/drawing/2016/5/10/chartex" xmlns:cx5="http://schemas.microsoft.com/office/drawing/2016/5/11/chartex" xmlns:cx6="http://schemas.microsoft.com/office/drawing/2016/5/12/chartex" xmlns:cx7="http://schemas.microsoft.com/office/drawing/2016/5/13/chartex" xmlns:cx8="http://schemas.microsoft.com/office/drawing/2016/5/14/chartex" xmlns:mc="http://schemas.openxmlformats.org/markup-compatibility/2006" xmlns:aink="http://schemas.microsoft.com/office/drawing/2016/ink" xmlns:am3d="http://schemas.microsoft.com/office/drawing/2017/model3d" xmlns:o="urn:schemas-microsoft-com:office:office" xmlns:r="http://schemas.openxmlformats.org/officeDocument/2006/relationships" xmlns:m="http://schemas.openxmlformats.org/officeDocument/2006/math" xmlns:v="urn:schemas-microsoft-com:vml" xmlns:wp14="http://schemas.microsoft.com/office/word/2010/wordprocessingDrawing" xmlns:wp="http://schemas.openxmlformats.org/drawingml/2006/wordprocessingDrawing" xmlns:w10="urn:schemas-microsoft-com:office:word" xmlns:w="http://schemas.openxmlformats.org/wordprocessingml/2006/main" xmlns:w14="http://schemas.microsoft.com/office/word/2010/wordml" xmlns:w15="http://schemas.microsoft.com/office/word/2012/wordml" xmlns:w16cex="http://schemas.microsoft.com/office/word/2018/wordml/cex" xmlns:w16cid="http://schemas.microsoft.com/office/word/2016/wordml/cid" xmlns:w16="http://schemas.microsoft.com/office/word/2018/wordml" xmlns:w16se="http://schemas.microsoft.com/office/word/2015/wordml/symex" xmlns:wpg="http://schemas.microsoft.com/office/word/2010/wordprocessingGroup" xmlns:wpi="http://schemas.microsoft.com/office/word/2010/wordprocessingInk" xmlns:wne="http://schemas.microsoft.com/office/word/2006/wordml" xmlns:wps="http://schemas.microsoft.com/office/word/2010/wordprocessingShape" mc:Ignorable="w14 w15 w16se w16cid w16 w16cex wp14">
+<w:endnotes xmlns:wpc="http://schemas.microsoft.com/office/word/2010/wordprocessingCanvas" xmlns:cx="http://schemas.microsoft.com/office/drawing/2014/chartex" xmlns:cx1="http://schemas.microsoft.com/office/drawing/2015/9/8/chartex" xmlns:cx2="http://schemas.microsoft.com/office/drawing/2015/10/21/chartex" xmlns:cx3="http://schemas.microsoft.com/office/drawing/2016/5/9/chartex" xmlns:cx4="http://schemas.microsoft.com/office/drawing/2016/5/10/chartex" xmlns:cx5="http://schemas.microsoft.com/office/drawing/2016/5/11/chartex" xmlns:cx6="http://schemas.microsoft.com/office/drawing/2016/5/12/chartex" xmlns:cx7="http://schemas.microsoft.com/office/drawing/2016/5/13/chartex" xmlns:cx8="http://schemas.microsoft.com/office/drawing/2016/5/14/chartex" xmlns:mc="http://schemas.openxmlformats.org/markup-compatibility/2006" xmlns:aink="http://schemas.microsoft.com/office/drawing/2016/ink" xmlns:am3d="http://schemas.microsoft.com/office/drawing/2017/model3d" xmlns:o="urn:schemas-microsoft-com:office:office" xmlns:r="http://schemas.openxmlformats.org/officeDocument/2006/relationships" xmlns:m="http://schemas.openxmlformats.org/officeDocument/2006/math" xmlns:v="urn:schemas-microsoft-com:vml" xmlns:wp14="http://schemas.microsoft.com/office/word/2010/wordprocessingDrawing" xmlns:wp="http://schemas.openxmlformats.org/drawingml/2006/wordprocessingDrawing" xmlns:w10="urn:schemas-microsoft-com:office:word" xmlns:w="http://schemas.openxmlformats.org/wordprocessingml/2006/main" xmlns:w14="http://schemas.microsoft.com/office/word/2010/wordml" xmlns:w15="http://schemas.microsoft.com/office/word/2012/wordml" xmlns:w16cid="http://schemas.microsoft.com/office/word/2016/wordml/cid" xmlns:w16se="http://schemas.microsoft.com/office/word/2015/wordml/symex" xmlns:wpg="http://schemas.microsoft.com/office/word/2010/wordprocessingGroup" xmlns:wpi="http://schemas.microsoft.com/office/word/2010/wordprocessingInk" xmlns:wne="http://schemas.microsoft.com/office/word/2006/wordml" xmlns:wps="http://schemas.microsoft.com/office/word/2010/wordprocessingShape" mc:Ignorable="w14 w15 w16se w16cid wp14">
   <w:endnote w:type="separator" w:id="-1">
     <w:p>
       <w:pPr>
@@ -2759,7 +2743,7 @@
 </file>
 
 <file path=word/footnotes.xml><?xml version="1.0" encoding="utf-8"?>
-<w:footnotes xmlns:wpc="http://schemas.microsoft.com/office/word/2010/wordprocessingCanvas" xmlns:cx="http://schemas.microsoft.com/office/drawing/2014/chartex" xmlns:cx1="http://schemas.microsoft.com/office/drawing/2015/9/8/chartex" xmlns:cx2="http://schemas.microsoft.com/office/drawing/2015/10/21/chartex" xmlns:cx3="http://schemas.microsoft.com/office/drawing/2016/5/9/chartex" xmlns:cx4="http://schemas.microsoft.com/office/drawing/2016/5/10/chartex" xmlns:cx5="http://schemas.microsoft.com/office/drawing/2016/5/11/chartex" xmlns:cx6="http://schemas.microsoft.com/office/drawing/2016/5/12/chartex" xmlns:cx7="http://schemas.microsoft.com/office/drawing/2016/5/13/chartex" xmlns:cx8="http://schemas.microsoft.com/office/drawing/2016/5/14/chartex" xmlns:mc="http://schemas.openxmlformats.org/markup-compatibility/2006" xmlns:aink="http://schemas.microsoft.com/office/drawing/2016/ink" xmlns:am3d="http://schemas.microsoft.com/office/drawing/2017/model3d" xmlns:o="urn:schemas-microsoft-com:office:office" xmlns:r="http://schemas.openxmlformats.org/officeDocument/2006/relationships" xmlns:m="http://schemas.openxmlformats.org/officeDocument/2006/math" xmlns:v="urn:schemas-microsoft-com:vml" xmlns:wp14="http://schemas.microsoft.com/office/word/2010/wordprocessingDrawing" xmlns:wp="http://schemas.openxmlformats.org/drawingml/2006/wordprocessingDrawing" xmlns:w10="urn:schemas-microsoft-com:office:word" xmlns:w="http://schemas.openxmlformats.org/wordprocessingml/2006/main" xmlns:w14="http://schemas.microsoft.com/office/word/2010/wordml" xmlns:w15="http://schemas.microsoft.com/office/word/2012/wordml" xmlns:w16cex="http://schemas.microsoft.com/office/word/2018/wordml/cex" xmlns:w16cid="http://schemas.microsoft.com/office/word/2016/wordml/cid" xmlns:w16="http://schemas.microsoft.com/office/word/2018/wordml" xmlns:w16se="http://schemas.microsoft.com/office/word/2015/wordml/symex" xmlns:wpg="http://schemas.microsoft.com/office/word/2010/wordprocessingGroup" xmlns:wpi="http://schemas.microsoft.com/office/word/2010/wordprocessingInk" xmlns:wne="http://schemas.microsoft.com/office/word/2006/wordml" xmlns:wps="http://schemas.microsoft.com/office/word/2010/wordprocessingShape" mc:Ignorable="w14 w15 w16se w16cid w16 w16cex wp14">
+<w:footnotes xmlns:wpc="http://schemas.microsoft.com/office/word/2010/wordprocessingCanvas" xmlns:cx="http://schemas.microsoft.com/office/drawing/2014/chartex" xmlns:cx1="http://schemas.microsoft.com/office/drawing/2015/9/8/chartex" xmlns:cx2="http://schemas.microsoft.com/office/drawing/2015/10/21/chartex" xmlns:cx3="http://schemas.microsoft.com/office/drawing/2016/5/9/chartex" xmlns:cx4="http://schemas.microsoft.com/office/drawing/2016/5/10/chartex" xmlns:cx5="http://schemas.microsoft.com/office/drawing/2016/5/11/chartex" xmlns:cx6="http://schemas.microsoft.com/office/drawing/2016/5/12/chartex" xmlns:cx7="http://schemas.microsoft.com/office/drawing/2016/5/13/chartex" xmlns:cx8="http://schemas.microsoft.com/office/drawing/2016/5/14/chartex" xmlns:mc="http://schemas.openxmlformats.org/markup-compatibility/2006" xmlns:aink="http://schemas.microsoft.com/office/drawing/2016/ink" xmlns:am3d="http://schemas.microsoft.com/office/drawing/2017/model3d" xmlns:o="urn:schemas-microsoft-com:office:office" xmlns:r="http://schemas.openxmlformats.org/officeDocument/2006/relationships" xmlns:m="http://schemas.openxmlformats.org/officeDocument/2006/math" xmlns:v="urn:schemas-microsoft-com:vml" xmlns:wp14="http://schemas.microsoft.com/office/word/2010/wordprocessingDrawing" xmlns:wp="http://schemas.openxmlformats.org/drawingml/2006/wordprocessingDrawing" xmlns:w10="urn:schemas-microsoft-com:office:word" xmlns:w="http://schemas.openxmlformats.org/wordprocessingml/2006/main" xmlns:w14="http://schemas.microsoft.com/office/word/2010/wordml" xmlns:w15="http://schemas.microsoft.com/office/word/2012/wordml" xmlns:w16cid="http://schemas.microsoft.com/office/word/2016/wordml/cid" xmlns:w16se="http://schemas.microsoft.com/office/word/2015/wordml/symex" xmlns:wpg="http://schemas.microsoft.com/office/word/2010/wordprocessingGroup" xmlns:wpi="http://schemas.microsoft.com/office/word/2010/wordprocessingInk" xmlns:wne="http://schemas.microsoft.com/office/word/2006/wordml" xmlns:wps="http://schemas.microsoft.com/office/word/2010/wordprocessingShape" mc:Ignorable="w14 w15 w16se w16cid wp14">
   <w:footnote w:type="separator" w:id="-1">
     <w:p>
       <w:pPr>
@@ -2784,7 +2768,7 @@
 </file>
 
 <file path=word/header1.xml><?xml version="1.0" encoding="utf-8"?>
-<w:hdr xmlns:wpc="http://schemas.microsoft.com/office/word/2010/wordprocessingCanvas" xmlns:cx="http://schemas.microsoft.com/office/drawing/2014/chartex" xmlns:cx1="http://schemas.microsoft.com/office/drawing/2015/9/8/chartex" xmlns:cx2="http://schemas.microsoft.com/office/drawing/2015/10/21/chartex" xmlns:cx3="http://schemas.microsoft.com/office/drawing/2016/5/9/chartex" xmlns:cx4="http://schemas.microsoft.com/office/drawing/2016/5/10/chartex" xmlns:cx5="http://schemas.microsoft.com/office/drawing/2016/5/11/chartex" xmlns:cx6="http://schemas.microsoft.com/office/drawing/2016/5/12/chartex" xmlns:cx7="http://schemas.microsoft.com/office/drawing/2016/5/13/chartex" xmlns:cx8="http://schemas.microsoft.com/office/drawing/2016/5/14/chartex" xmlns:mc="http://schemas.openxmlformats.org/markup-compatibility/2006" xmlns:aink="http://schemas.microsoft.com/office/drawing/2016/ink" xmlns:am3d="http://schemas.microsoft.com/office/drawing/2017/model3d" xmlns:o="urn:schemas-microsoft-com:office:office" xmlns:r="http://schemas.openxmlformats.org/officeDocument/2006/relationships" xmlns:m="http://schemas.openxmlformats.org/officeDocument/2006/math" xmlns:v="urn:schemas-microsoft-com:vml" xmlns:wp14="http://schemas.microsoft.com/office/word/2010/wordprocessingDrawing" xmlns:wp="http://schemas.openxmlformats.org/drawingml/2006/wordprocessingDrawing" xmlns:w10="urn:schemas-microsoft-com:office:word" xmlns:w="http://schemas.openxmlformats.org/wordprocessingml/2006/main" xmlns:w14="http://schemas.microsoft.com/office/word/2010/wordml" xmlns:w15="http://schemas.microsoft.com/office/word/2012/wordml" xmlns:w16cex="http://schemas.microsoft.com/office/word/2018/wordml/cex" xmlns:w16cid="http://schemas.microsoft.com/office/word/2016/wordml/cid" xmlns:w16="http://schemas.microsoft.com/office/word/2018/wordml" xmlns:w16se="http://schemas.microsoft.com/office/word/2015/wordml/symex" xmlns:wpg="http://schemas.microsoft.com/office/word/2010/wordprocessingGroup" xmlns:wpi="http://schemas.microsoft.com/office/word/2010/wordprocessingInk" xmlns:wne="http://schemas.microsoft.com/office/word/2006/wordml" xmlns:wps="http://schemas.microsoft.com/office/word/2010/wordprocessingShape" mc:Ignorable="w14 w15 w16se w16cid w16 w16cex wp14">
+<w:hdr xmlns:wpc="http://schemas.microsoft.com/office/word/2010/wordprocessingCanvas" xmlns:cx="http://schemas.microsoft.com/office/drawing/2014/chartex" xmlns:cx1="http://schemas.microsoft.com/office/drawing/2015/9/8/chartex" xmlns:cx2="http://schemas.microsoft.com/office/drawing/2015/10/21/chartex" xmlns:cx3="http://schemas.microsoft.com/office/drawing/2016/5/9/chartex" xmlns:cx4="http://schemas.microsoft.com/office/drawing/2016/5/10/chartex" xmlns:cx5="http://schemas.microsoft.com/office/drawing/2016/5/11/chartex" xmlns:cx6="http://schemas.microsoft.com/office/drawing/2016/5/12/chartex" xmlns:cx7="http://schemas.microsoft.com/office/drawing/2016/5/13/chartex" xmlns:cx8="http://schemas.microsoft.com/office/drawing/2016/5/14/chartex" xmlns:mc="http://schemas.openxmlformats.org/markup-compatibility/2006" xmlns:aink="http://schemas.microsoft.com/office/drawing/2016/ink" xmlns:am3d="http://schemas.microsoft.com/office/drawing/2017/model3d" xmlns:o="urn:schemas-microsoft-com:office:office" xmlns:r="http://schemas.openxmlformats.org/officeDocument/2006/relationships" xmlns:m="http://schemas.openxmlformats.org/officeDocument/2006/math" xmlns:v="urn:schemas-microsoft-com:vml" xmlns:wp14="http://schemas.microsoft.com/office/word/2010/wordprocessingDrawing" xmlns:wp="http://schemas.openxmlformats.org/drawingml/2006/wordprocessingDrawing" xmlns:w10="urn:schemas-microsoft-com:office:word" xmlns:w="http://schemas.openxmlformats.org/wordprocessingml/2006/main" xmlns:w14="http://schemas.microsoft.com/office/word/2010/wordml" xmlns:w15="http://schemas.microsoft.com/office/word/2012/wordml" xmlns:w16cid="http://schemas.microsoft.com/office/word/2016/wordml/cid" xmlns:w16se="http://schemas.microsoft.com/office/word/2015/wordml/symex" xmlns:wpg="http://schemas.microsoft.com/office/word/2010/wordprocessingGroup" xmlns:wpi="http://schemas.microsoft.com/office/word/2010/wordprocessingInk" xmlns:wne="http://schemas.microsoft.com/office/word/2006/wordml" xmlns:wps="http://schemas.microsoft.com/office/word/2010/wordprocessingShape" mc:Ignorable="w14 w15 w16se w16cid wp14">
   <w:p>
     <w:pPr>
       <w:pStyle w:val="Header"/>
@@ -2794,7 +2778,7 @@
 </file>
 
 <file path=word/numbering.xml><?xml version="1.0" encoding="utf-8"?>
-<w:numbering xmlns:wpc="http://schemas.microsoft.com/office/word/2010/wordprocessingCanvas" xmlns:cx="http://schemas.microsoft.com/office/drawing/2014/chartex" xmlns:cx1="http://schemas.microsoft.com/office/drawing/2015/9/8/chartex" xmlns:cx2="http://schemas.microsoft.com/office/drawing/2015/10/21/chartex" xmlns:cx3="http://schemas.microsoft.com/office/drawing/2016/5/9/chartex" xmlns:cx4="http://schemas.microsoft.com/office/drawing/2016/5/10/chartex" xmlns:cx5="http://schemas.microsoft.com/office/drawing/2016/5/11/chartex" xmlns:cx6="http://schemas.microsoft.com/office/drawing/2016/5/12/chartex" xmlns:cx7="http://schemas.microsoft.com/office/drawing/2016/5/13/chartex" xmlns:cx8="http://schemas.microsoft.com/office/drawing/2016/5/14/chartex" xmlns:mc="http://schemas.openxmlformats.org/markup-compatibility/2006" xmlns:aink="http://schemas.microsoft.com/office/drawing/2016/ink" xmlns:am3d="http://schemas.microsoft.com/office/drawing/2017/model3d" xmlns:o="urn:schemas-microsoft-com:office:office" xmlns:r="http://schemas.openxmlformats.org/officeDocument/2006/relationships" xmlns:m="http://schemas.openxmlformats.org/officeDocument/2006/math" xmlns:v="urn:schemas-microsoft-com:vml" xmlns:wp14="http://schemas.microsoft.com/office/word/2010/wordprocessingDrawing" xmlns:wp="http://schemas.openxmlformats.org/drawingml/2006/wordprocessingDrawing" xmlns:w10="urn:schemas-microsoft-com:office:word" xmlns:w="http://schemas.openxmlformats.org/wordprocessingml/2006/main" xmlns:w14="http://schemas.microsoft.com/office/word/2010/wordml" xmlns:w15="http://schemas.microsoft.com/office/word/2012/wordml" xmlns:w16cex="http://schemas.microsoft.com/office/word/2018/wordml/cex" xmlns:w16cid="http://schemas.microsoft.com/office/word/2016/wordml/cid" xmlns:w16="http://schemas.microsoft.com/office/word/2018/wordml" xmlns:w16se="http://schemas.microsoft.com/office/word/2015/wordml/symex" xmlns:wpg="http://schemas.microsoft.com/office/word/2010/wordprocessingGroup" xmlns:wpi="http://schemas.microsoft.com/office/word/2010/wordprocessingInk" xmlns:wne="http://schemas.microsoft.com/office/word/2006/wordml" xmlns:wps="http://schemas.microsoft.com/office/word/2010/wordprocessingShape" mc:Ignorable="w14 w15 w16se w16cid w16 w16cex wp14">
+<w:numbering xmlns:wpc="http://schemas.microsoft.com/office/word/2010/wordprocessingCanvas" xmlns:cx="http://schemas.microsoft.com/office/drawing/2014/chartex" xmlns:cx1="http://schemas.microsoft.com/office/drawing/2015/9/8/chartex" xmlns:cx2="http://schemas.microsoft.com/office/drawing/2015/10/21/chartex" xmlns:cx3="http://schemas.microsoft.com/office/drawing/2016/5/9/chartex" xmlns:cx4="http://schemas.microsoft.com/office/drawing/2016/5/10/chartex" xmlns:cx5="http://schemas.microsoft.com/office/drawing/2016/5/11/chartex" xmlns:cx6="http://schemas.microsoft.com/office/drawing/2016/5/12/chartex" xmlns:cx7="http://schemas.microsoft.com/office/drawing/2016/5/13/chartex" xmlns:cx8="http://schemas.microsoft.com/office/drawing/2016/5/14/chartex" xmlns:mc="http://schemas.openxmlformats.org/markup-compatibility/2006" xmlns:aink="http://schemas.microsoft.com/office/drawing/2016/ink" xmlns:am3d="http://schemas.microsoft.com/office/drawing/2017/model3d" xmlns:o="urn:schemas-microsoft-com:office:office" xmlns:r="http://schemas.openxmlformats.org/officeDocument/2006/relationships" xmlns:m="http://schemas.openxmlformats.org/officeDocument/2006/math" xmlns:v="urn:schemas-microsoft-com:vml" xmlns:wp14="http://schemas.microsoft.com/office/word/2010/wordprocessingDrawing" xmlns:wp="http://schemas.openxmlformats.org/drawingml/2006/wordprocessingDrawing" xmlns:w10="urn:schemas-microsoft-com:office:word" xmlns:w="http://schemas.openxmlformats.org/wordprocessingml/2006/main" xmlns:w14="http://schemas.microsoft.com/office/word/2010/wordml" xmlns:w15="http://schemas.microsoft.com/office/word/2012/wordml" xmlns:w16cid="http://schemas.microsoft.com/office/word/2016/wordml/cid" xmlns:w16se="http://schemas.microsoft.com/office/word/2015/wordml/symex" xmlns:wpg="http://schemas.microsoft.com/office/word/2010/wordprocessingGroup" xmlns:wpi="http://schemas.microsoft.com/office/word/2010/wordprocessingInk" xmlns:wne="http://schemas.microsoft.com/office/word/2006/wordml" xmlns:wps="http://schemas.microsoft.com/office/word/2010/wordprocessingShape" mc:Ignorable="w14 w15 w16se w16cid wp14">
   <w:abstractNum w:abstractNumId="0" w15:restartNumberingAfterBreak="0">
     <w:nsid w:val="066B58EE"/>
     <w:multiLevelType w:val="hybridMultilevel"/>
@@ -5095,7 +5079,7 @@
 </file>
 
 <file path=word/styles.xml><?xml version="1.0" encoding="utf-8"?>
-<w:styles xmlns:mc="http://schemas.openxmlformats.org/markup-compatibility/2006" xmlns:r="http://schemas.openxmlformats.org/officeDocument/2006/relationships" xmlns:w="http://schemas.openxmlformats.org/wordprocessingml/2006/main" xmlns:w14="http://schemas.microsoft.com/office/word/2010/wordml" xmlns:w15="http://schemas.microsoft.com/office/word/2012/wordml" xmlns:w16cex="http://schemas.microsoft.com/office/word/2018/wordml/cex" xmlns:w16cid="http://schemas.microsoft.com/office/word/2016/wordml/cid" xmlns:w16="http://schemas.microsoft.com/office/word/2018/wordml" xmlns:w16se="http://schemas.microsoft.com/office/word/2015/wordml/symex" mc:Ignorable="w14 w15 w16se w16cid w16 w16cex">
+<w:styles xmlns:mc="http://schemas.openxmlformats.org/markup-compatibility/2006" xmlns:r="http://schemas.openxmlformats.org/officeDocument/2006/relationships" xmlns:w="http://schemas.openxmlformats.org/wordprocessingml/2006/main" xmlns:w14="http://schemas.microsoft.com/office/word/2010/wordml" xmlns:w15="http://schemas.microsoft.com/office/word/2012/wordml" xmlns:w16cid="http://schemas.microsoft.com/office/word/2016/wordml/cid" xmlns:w16se="http://schemas.microsoft.com/office/word/2015/wordml/symex" mc:Ignorable="w14 w15 w16se w16cid">
   <w:docDefaults>
     <w:rPrDefault>
       <w:rPr>

</xml_diff>